<commit_message>
Landlord script and paper update
</commit_message>
<xml_diff>
--- a/Papers/JPER/Housing assessment interview content.docx
+++ b/Papers/JPER/Housing assessment interview content.docx
@@ -25,17 +25,13 @@
     </w:p>
     <w:p>
       <w:pPr>
-        <w:rPr>
-          <w:rFonts w:ascii="Arial" w:hAnsi="Arial" w:cs="Arial"/>
-          <w:b/>
-        </w:rPr>
-      </w:pPr>
-      <w:r>
-        <w:rPr>
-          <w:rFonts w:ascii="Arial" w:hAnsi="Arial" w:cs="Arial"/>
-          <w:b/>
-        </w:rPr>
-        <w:t>Commerce:</w:t>
+        <w:pStyle w:val="Heading1"/>
+      </w:pPr>
+      <w:r>
+        <w:t>Commerce</w:t>
+      </w:r>
+      <w:r>
+        <w:t>:</w:t>
       </w:r>
     </w:p>
     <w:p>
@@ -695,19 +691,9 @@
     </w:p>
     <w:p>
       <w:pPr>
-        <w:spacing w:after="0" w:line="320" w:lineRule="auto"/>
-        <w:rPr>
-          <w:rFonts w:ascii="Arial" w:eastAsia="Arial" w:hAnsi="Arial" w:cs="Arial"/>
-          <w:b/>
-          <w:color w:val="333333"/>
-        </w:rPr>
-      </w:pPr>
-      <w:r>
-        <w:rPr>
-          <w:rFonts w:ascii="Arial" w:eastAsia="Arial" w:hAnsi="Arial" w:cs="Arial"/>
-          <w:b/>
-          <w:color w:val="333333"/>
-        </w:rPr>
+        <w:pStyle w:val="Heading1"/>
+      </w:pPr>
+      <w:r>
         <w:t>Millen</w:t>
       </w:r>
     </w:p>
@@ -2158,23 +2144,9 @@
     </w:p>
     <w:p>
       <w:pPr>
-        <w:spacing w:after="0" w:line="320" w:lineRule="auto"/>
-        <w:rPr>
-          <w:rFonts w:ascii="Arial" w:eastAsia="Arial" w:hAnsi="Arial" w:cs="Arial"/>
-          <w:b/>
-          <w:color w:val="333333"/>
-          <w:sz w:val="24"/>
-          <w:szCs w:val="20"/>
-        </w:rPr>
-      </w:pPr>
-      <w:r>
-        <w:rPr>
-          <w:rFonts w:ascii="Arial" w:eastAsia="Arial" w:hAnsi="Arial" w:cs="Arial"/>
-          <w:b/>
-          <w:color w:val="333333"/>
-          <w:sz w:val="24"/>
-          <w:szCs w:val="20"/>
-        </w:rPr>
+        <w:pStyle w:val="Heading1"/>
+      </w:pPr>
+      <w:r>
         <w:t>Monroe</w:t>
       </w:r>
     </w:p>
@@ -2962,7 +2934,18 @@
           <w:sz w:val="24"/>
           <w:szCs w:val="20"/>
         </w:rPr>
-        <w:t xml:space="preserve">It was great. It's way better, we wouldn't have been able to accomplish things. We wouldn't be able to the housing assessment. We wouldn't have had the data or the </w:t>
+        <w:t xml:space="preserve">It was great. It's way better, </w:t>
+      </w:r>
+      <w:bookmarkStart w:id="4" w:name="_Hlk24444440"/>
+      <w:bookmarkStart w:id="5" w:name="_GoBack"/>
+      <w:r>
+        <w:rPr>
+          <w:rFonts w:ascii="Arial" w:eastAsia="Arial" w:hAnsi="Arial" w:cs="Arial"/>
+          <w:color w:val="333333"/>
+          <w:sz w:val="24"/>
+          <w:szCs w:val="20"/>
+        </w:rPr>
+        <w:t xml:space="preserve">we wouldn't have been able to accomplish things. We wouldn't be able to the housing assessment. We wouldn't have had the data or the </w:t>
       </w:r>
       <w:r>
         <w:rPr>
@@ -2981,6 +2964,8 @@
         </w:rPr>
         <w:commentReference w:id="3"/>
       </w:r>
+      <w:bookmarkEnd w:id="4"/>
+      <w:bookmarkEnd w:id="5"/>
     </w:p>
     <w:p>
       <w:pPr>
@@ -3553,7 +3538,7 @@
         </w:rPr>
         <w:t xml:space="preserve">R:: </w:t>
       </w:r>
-      <w:commentRangeStart w:id="4"/>
+      <w:commentRangeStart w:id="6"/>
       <w:r>
         <w:rPr>
           <w:rFonts w:ascii="Arial" w:hAnsi="Arial" w:cs="Arial"/>
@@ -3628,33 +3613,26 @@
         </w:rPr>
         <w:t xml:space="preserve"> So it feels it feels so much rougher. And even is a solid brick structure that could be a great home. So there's simple things. And so it's like well wait maybe we don't have a housing condition issue in this area. We have like a landscaping issue or we have a there's not curb and gutter. There's no clear sidewalks. So clearly, there's like other things that could be simpler fixes that change the entire feel of a neighborhood. That aren't what we think the issue is.</w:t>
       </w:r>
-      <w:commentRangeEnd w:id="4"/>
+      <w:commentRangeEnd w:id="6"/>
       <w:r>
         <w:rPr>
           <w:rStyle w:val="CommentReference"/>
         </w:rPr>
-        <w:commentReference w:id="4"/>
-      </w:r>
-    </w:p>
-    <w:p>
-      <w:pPr>
-        <w:rPr>
-          <w:rFonts w:ascii="Arial" w:hAnsi="Arial" w:cs="Arial"/>
-        </w:rPr>
-      </w:pPr>
-    </w:p>
-    <w:p>
-      <w:pPr>
-        <w:rPr>
-          <w:rFonts w:ascii="Arial" w:hAnsi="Arial" w:cs="Arial"/>
-          <w:b/>
-        </w:rPr>
-      </w:pPr>
-      <w:r>
-        <w:rPr>
-          <w:rFonts w:ascii="Arial" w:hAnsi="Arial" w:cs="Arial"/>
-          <w:b/>
-        </w:rPr>
+        <w:commentReference w:id="6"/>
+      </w:r>
+    </w:p>
+    <w:p>
+      <w:pPr>
+        <w:rPr>
+          <w:rFonts w:ascii="Arial" w:hAnsi="Arial" w:cs="Arial"/>
+        </w:rPr>
+      </w:pPr>
+    </w:p>
+    <w:p>
+      <w:pPr>
+        <w:pStyle w:val="Heading1"/>
+      </w:pPr>
+      <w:r>
         <w:t>Rockmart</w:t>
       </w:r>
     </w:p>
@@ -3982,19 +3960,19 @@
         </w:rPr>
         <w:t xml:space="preserve"> Okay. Because </w:t>
       </w:r>
-      <w:commentRangeStart w:id="5"/>
+      <w:commentRangeStart w:id="7"/>
       <w:r>
         <w:rPr>
           <w:rFonts w:ascii="Arial" w:hAnsi="Arial" w:cs="Arial"/>
         </w:rPr>
         <w:t>you know Sherman can walk up and something that would be distasteful or something that he felt like needed to be and another person grew up and not recognize it or see it. And how do you make that assessment accurate, quantifiable and the whole nine years.</w:t>
       </w:r>
-      <w:commentRangeEnd w:id="5"/>
+      <w:commentRangeEnd w:id="7"/>
       <w:r>
         <w:rPr>
           <w:rStyle w:val="CommentReference"/>
         </w:rPr>
-        <w:commentReference w:id="5"/>
+        <w:commentReference w:id="7"/>
       </w:r>
     </w:p>
     <w:p>
@@ -4229,8 +4207,6 @@
         </w:rPr>
         <w:t xml:space="preserve">And </w:t>
       </w:r>
-      <w:bookmarkStart w:id="6" w:name="_GoBack"/>
-      <w:bookmarkEnd w:id="6"/>
       <w:r>
         <w:rPr>
           <w:rFonts w:ascii="Arial" w:hAnsi="Arial" w:cs="Arial"/>
@@ -4315,7 +4291,7 @@
       </w:r>
     </w:p>
   </w:comment>
-  <w:comment w:id="4" w:author="Gerald Shannon" w:date="2019-11-05T10:08:00Z" w:initials="GS">
+  <w:comment w:id="6" w:author="Gerald Shannon" w:date="2019-11-05T10:08:00Z" w:initials="GS">
     <w:p>
       <w:pPr>
         <w:pStyle w:val="CommentText"/>
@@ -4331,7 +4307,7 @@
       </w:r>
     </w:p>
   </w:comment>
-  <w:comment w:id="5" w:author="Gerald Shannon" w:date="2019-11-05T10:09:00Z" w:initials="GS">
+  <w:comment w:id="7" w:author="Gerald Shannon" w:date="2019-11-05T10:09:00Z" w:initials="GS">
     <w:p>
       <w:pPr>
         <w:pStyle w:val="CommentText"/>
@@ -4503,6 +4479,7 @@
     <w:lsdException w:name="HTML Sample" w:semiHidden="1" w:unhideWhenUsed="1"/>
     <w:lsdException w:name="HTML Typewriter" w:semiHidden="1" w:unhideWhenUsed="1"/>
     <w:lsdException w:name="HTML Variable" w:semiHidden="1" w:unhideWhenUsed="1"/>
+    <w:lsdException w:name="Normal Table" w:semiHidden="1" w:unhideWhenUsed="1"/>
     <w:lsdException w:name="annotation subject" w:semiHidden="1" w:unhideWhenUsed="1"/>
     <w:lsdException w:name="No List" w:semiHidden="1" w:unhideWhenUsed="1"/>
     <w:lsdException w:name="Outline List 1" w:semiHidden="1" w:unhideWhenUsed="1"/>
@@ -4546,8 +4523,10 @@
     <w:lsdException w:name="Table Elegant" w:semiHidden="1" w:unhideWhenUsed="1"/>
     <w:lsdException w:name="Table Professional" w:semiHidden="1" w:unhideWhenUsed="1"/>
     <w:lsdException w:name="Table Subtle 1" w:semiHidden="1" w:unhideWhenUsed="1"/>
+    <w:lsdException w:name="Table Subtle 2" w:semiHidden="1" w:unhideWhenUsed="1"/>
     <w:lsdException w:name="Table Web 1" w:semiHidden="1" w:unhideWhenUsed="1"/>
     <w:lsdException w:name="Table Web 2" w:semiHidden="1" w:unhideWhenUsed="1"/>
+    <w:lsdException w:name="Table Web 3" w:semiHidden="1" w:unhideWhenUsed="1"/>
     <w:lsdException w:name="Balloon Text" w:semiHidden="1" w:unhideWhenUsed="1"/>
     <w:lsdException w:name="Table Grid" w:uiPriority="39"/>
     <w:lsdException w:name="Table Theme" w:semiHidden="1" w:unhideWhenUsed="1"/>
@@ -4775,6 +4754,22 @@
     <w:name w:val="Normal"/>
     <w:qFormat/>
   </w:style>
+  <w:style w:type="paragraph" w:styleId="Heading1">
+    <w:name w:val="heading 1"/>
+    <w:basedOn w:val="Normal"/>
+    <w:next w:val="Normal"/>
+    <w:link w:val="Heading1Char"/>
+    <w:uiPriority w:val="9"/>
+    <w:qFormat/>
+    <w:rsid w:val="00ED3CEC"/>
+    <w:pPr>
+      <w:outlineLvl w:val="0"/>
+    </w:pPr>
+    <w:rPr>
+      <w:rFonts w:ascii="Arial" w:hAnsi="Arial" w:cs="Arial"/>
+      <w:b/>
+    </w:rPr>
+  </w:style>
   <w:style w:type="character" w:default="1" w:styleId="DefaultParagraphFont">
     <w:name w:val="Default Paragraph Font"/>
     <w:uiPriority w:val="1"/>
@@ -4898,6 +4893,17 @@
       <w:rFonts w:ascii="Segoe UI" w:hAnsi="Segoe UI" w:cs="Segoe UI"/>
       <w:sz w:val="18"/>
       <w:szCs w:val="18"/>
+    </w:rPr>
+  </w:style>
+  <w:style w:type="character" w:customStyle="1" w:styleId="Heading1Char">
+    <w:name w:val="Heading 1 Char"/>
+    <w:basedOn w:val="DefaultParagraphFont"/>
+    <w:link w:val="Heading1"/>
+    <w:uiPriority w:val="9"/>
+    <w:rsid w:val="00ED3CEC"/>
+    <w:rPr>
+      <w:rFonts w:ascii="Arial" w:hAnsi="Arial" w:cs="Arial"/>
+      <w:b/>
     </w:rPr>
   </w:style>
 </w:styles>

</xml_diff>